<commit_message>
Changing the structure of folders and files
</commit_message>
<xml_diff>
--- a/template/result.docx
+++ b/template/result.docx
@@ -46,7 +46,7 @@
           <w:sz w:val="28"/>
           <w:szCs w:val="28"/>
         </w:rPr>
-        <w:t xml:space="preserve">Дата расчета:</w:t>
+        <w:t>Дата расчета:</w:t>
       </w:r>
       <w:r>
         <w:rPr/>
@@ -58,7 +58,23 @@
           <w:sz w:val="26"/>
           <w:szCs w:val="26"/>
         </w:rPr>
-        <w:t xml:space="preserve">11-06-2023 </w:t>
+        <w:t xml:space="preserve">13-06-2023</w:t>
+      </w:r>
+      <w:r>
+        <w:rPr>
+          <w:color w:val="DC143C"/>
+          <w:sz w:val="26"/>
+          <w:szCs w:val="26"/>
+        </w:rPr>
+        <w:t>год.</w:t>
+      </w:r>
+      <w:r>
+        <w:rPr>
+          <w:color w:val="DC143C"/>
+          <w:sz w:val="26"/>
+          <w:szCs w:val="26"/>
+        </w:rPr>
+        <w:t xml:space="preserve"> </w:t>
       </w:r>
     </w:p>
     <w:p>
@@ -92,7 +108,7 @@
           <w:sz w:val="28"/>
           <w:szCs w:val="28"/>
         </w:rPr>
-        <w:t>Общая сума расчета:</w:t>
+        <w:t xml:space="preserve">Общая сума расчета:</w:t>
       </w:r>
       <w:r>
         <w:rPr>
@@ -124,7 +140,24 @@
           <w:u w:val="single"/>
           <w:shd w:fill="auto" w:val="clear"/>
         </w:rPr>
-        <w:t xml:space="preserve">1000</w:t>
+        <w:t xml:space="preserve">578850 </w:t>
+      </w:r>
+      <w:r>
+        <w:rPr>
+          <w:rStyle w:val="SourceText"/>
+          <w:rFonts w:ascii="DejaVu Sans Mono" w:hAnsi="DejaVu Sans Mono"/>
+          <w:b w:val="false"/>
+          <w:bCs/>
+          <w:i w:val="false"/>
+          <w:caps w:val="false"/>
+          <w:smallCaps w:val="false"/>
+          <w:color w:val="000000"/>
+          <w:sz w:val="23"/>
+          <w:szCs w:val="26"/>
+          <w:u w:val="single"/>
+          <w:shd w:fill="auto" w:val="clear"/>
+        </w:rPr>
+        <w:t>₽</w:t>
       </w:r>
       <w:r>
         <w:rPr>
@@ -153,22 +186,23 @@
           <w:rFonts w:ascii="Lato" w:hAnsi="Lato"/>
           <w:b/>
           <w:bCs/>
+          <w:strike w:val="false"/>
+          <w:dstrike w:val="false"/>
+          <w:color w:val="DC143C"/>
+          <w:sz w:val="24"/>
+          <w:szCs w:val="24"/>
+          <w:u w:val="none"/>
+        </w:rPr>
+        <w:t>совпадает</w:t>
+      </w:r>
+      <w:r>
+        <w:rPr>
+          <w:rFonts w:ascii="Lato" w:hAnsi="Lato"/>
           <w:strike w:val="false"/>
           <w:dstrike w:val="false"/>
           <w:sz w:val="24"/>
           <w:szCs w:val="24"/>
-          <w:u w:val="single"/>
-        </w:rPr>
-        <w:t>совпадает</w:t>
-      </w:r>
-      <w:r>
-        <w:rPr>
-          <w:rFonts w:ascii="Lato" w:hAnsi="Lato"/>
-          <w:strike w:val="false"/>
-          <w:dstrike w:val="false"/>
-          <w:sz w:val="24"/>
-          <w:szCs w:val="24"/>
-          <w:u w:val="single"/>
+          <w:u w:val="none"/>
         </w:rPr>
         <w:t xml:space="preserve"> с суммой ввода</w:t>
       </w:r>
@@ -314,7 +348,7 @@
           <w:color w:val="0000FF"/>
           <w:shd w:fill="auto" w:val="clear"/>
         </w:rPr>
-        <w:t xml:space="preserve">2</w:t>
+        <w:t xml:space="preserve">482</w:t>
       </w:r>
       <w:r>
         <w:rPr>
@@ -339,7 +373,7 @@
           <w:smallCaps w:val="false"/>
           <w:shd w:fill="auto" w:val="clear"/>
         </w:rPr>
-        <w:t>сумму</w:t>
+        <w:t xml:space="preserve">сумму</w:t>
       </w:r>
       <w:r>
         <w:rPr>
@@ -364,7 +398,21 @@
           <w:color w:val="0000FF"/>
           <w:shd w:fill="auto" w:val="clear"/>
         </w:rPr>
-        <w:t xml:space="preserve">1000</w:t>
+        <w:t xml:space="preserve">241000 </w:t>
+      </w:r>
+      <w:r>
+        <w:rPr>
+          <w:rStyle w:val="SourceText"/>
+          <w:rFonts w:ascii="DejaVu Sans Mono" w:hAnsi="DejaVu Sans Mono"/>
+          <w:b w:val="false"/>
+          <w:i w:val="false"/>
+          <w:caps w:val="false"/>
+          <w:smallCaps w:val="false"/>
+          <w:color w:val="000000"/>
+          <w:sz w:val="23"/>
+          <w:shd w:fill="auto" w:val="clear"/>
+        </w:rPr>
+        <w:t>₽</w:t>
       </w:r>
     </w:p>
     <w:p>
@@ -412,7 +460,7 @@
           <w:color w:val="0000FF"/>
           <w:shd w:fill="auto" w:val="clear"/>
         </w:rPr>
-        <w:t xml:space="preserve">5</w:t>
+        <w:t xml:space="preserve">518</w:t>
       </w:r>
       <w:r>
         <w:rPr>
@@ -437,7 +485,7 @@
           <w:smallCaps w:val="false"/>
           <w:shd w:fill="auto" w:val="clear"/>
         </w:rPr>
-        <w:t>сумму</w:t>
+        <w:t xml:space="preserve">сумму</w:t>
       </w:r>
       <w:r>
         <w:rPr>
@@ -462,7 +510,21 @@
           <w:color w:val="0000FF"/>
           <w:shd w:fill="auto" w:val="clear"/>
         </w:rPr>
-        <w:t xml:space="preserve">2500</w:t>
+        <w:t xml:space="preserve">259000 </w:t>
+      </w:r>
+      <w:r>
+        <w:rPr>
+          <w:rStyle w:val="SourceText"/>
+          <w:rFonts w:ascii="DejaVu Sans Mono" w:hAnsi="DejaVu Sans Mono"/>
+          <w:b w:val="false"/>
+          <w:i w:val="false"/>
+          <w:caps w:val="false"/>
+          <w:smallCaps w:val="false"/>
+          <w:color w:val="000000"/>
+          <w:sz w:val="23"/>
+          <w:shd w:fill="auto" w:val="clear"/>
+        </w:rPr>
+        <w:t>₽</w:t>
       </w:r>
     </w:p>
     <w:p>
@@ -510,7 +572,1081 @@
           <w:color w:val="0000FF"/>
           <w:shd w:fill="auto" w:val="clear"/>
         </w:rPr>
-        <w:t xml:space="preserve">8</w:t>
+        <w:t xml:space="preserve">146483</w:t>
+      </w:r>
+    </w:p>
+    <w:p>
+      <w:pPr>
+        <w:pStyle w:val="PreformattedText"/>
+        <w:bidi w:val="0"/>
+        <w:spacing w:before="0" w:after="0"/>
+        <w:ind w:left="0" w:right="0" w:hanging="0"/>
+        <w:jc w:val="left"/>
+        <w:rPr>
+          <w:rStyle w:val="SourceText"/>
+          <w:rFonts w:ascii="inherit" w:hAnsi="inherit"/>
+          <w:b w:val="false"/>
+          <w:b w:val="false"/>
+          <w:i w:val="false"/>
+          <w:i w:val="false"/>
+          <w:caps w:val="false"/>
+          <w:smallCaps w:val="false"/>
+          <w:shd w:fill="auto" w:val="clear"/>
+        </w:rPr>
+      </w:pPr>
+      <w:r>
+        <w:rPr>
+          <w:rFonts w:ascii="inherit" w:hAnsi="inherit"/>
+          <w:b w:val="false"/>
+          <w:i w:val="false"/>
+          <w:caps w:val="false"/>
+          <w:smallCaps w:val="false"/>
+          <w:shd w:fill="auto" w:val="clear"/>
+        </w:rPr>
+      </w:r>
+    </w:p>
+    <w:p>
+      <w:pPr>
+        <w:pStyle w:val="PreformattedText"/>
+        <w:bidi w:val="0"/>
+        <w:spacing w:before="0" w:after="0"/>
+        <w:jc w:val="left"/>
+        <w:rPr>
+          <w:rFonts w:ascii="Lato" w:hAnsi="Lato"/>
+        </w:rPr>
+      </w:pPr>
+      <w:r>
+        <w:rPr>
+          <w:rStyle w:val="SourceText"/>
+          <w:rFonts w:ascii="inherit" w:hAnsi="inherit"/>
+          <w:b w:val="false"/>
+          <w:i w:val="false"/>
+          <w:caps w:val="false"/>
+          <w:smallCaps w:val="false"/>
+          <w:shd w:fill="auto" w:val="clear"/>
+        </w:rPr>
+        <w:t xml:space="preserve"/>
+      </w:r>
+    </w:p>
+    <w:p>
+      <w:pPr>
+        <w:pStyle w:val="PreformattedText"/>
+        <w:bidi w:val="0"/>
+        <w:spacing w:before="0" w:after="0"/>
+        <w:jc w:val="left"/>
+        <w:rPr>
+          <w:rFonts w:ascii="Open Sans Extrabold" w:hAnsi="Open Sans Extrabold"/>
+        </w:rPr>
+      </w:pPr>
+      <w:r>
+        <w:rPr>
+          <w:rFonts w:ascii="Open Sans Extrabold" w:hAnsi="Open Sans Extrabold"/>
+          <w:b/>
+          <w:bCs/>
+        </w:rPr>
+        <w:t>Номинал</w:t>
+      </w:r>
+      <w:r>
+        <w:rPr>
+          <w:rFonts w:ascii="Open Sans Extrabold" w:hAnsi="Open Sans Extrabold"/>
+        </w:rPr>
+        <w:t xml:space="preserve">: </w:t>
+      </w:r>
+      <w:r>
+        <w:rPr>
+          <w:rFonts w:ascii="Open Sans Extrabold" w:hAnsi="Open Sans Extrabold"/>
+          <w:color w:val="0000CD"/>
+          <w:u w:val="single"/>
+        </w:rPr>
+        <w:t xml:space="preserve">400</w:t>
+      </w:r>
+    </w:p>
+    <w:p>
+      <w:pPr>
+        <w:pStyle w:val="PreformattedText"/>
+        <w:bidi w:val="0"/>
+        <w:spacing w:before="0" w:after="0"/>
+        <w:ind w:left="0" w:right="0" w:hanging="0"/>
+        <w:jc w:val="left"/>
+        <w:rPr/>
+      </w:pPr>
+      <w:r>
+        <w:rPr>
+          <w:rStyle w:val="SourceText"/>
+          <w:rFonts w:ascii="Open Sans Extrabold" w:hAnsi="Open Sans Extrabold"/>
+          <w:b/>
+          <w:bCs/>
+          <w:i w:val="false"/>
+          <w:caps w:val="false"/>
+          <w:smallCaps w:val="false"/>
+          <w:shd w:fill="auto" w:val="clear"/>
+        </w:rPr>
+        <w:t>Количество взятых</w:t>
+      </w:r>
+      <w:r>
+        <w:rPr>
+          <w:rStyle w:val="SourceText"/>
+          <w:rFonts w:ascii="Open Sans Extrabold" w:hAnsi="Open Sans Extrabold"/>
+          <w:b w:val="false"/>
+          <w:i w:val="false"/>
+          <w:caps w:val="false"/>
+          <w:smallCaps w:val="false"/>
+          <w:shd w:fill="auto" w:val="clear"/>
+        </w:rPr>
+        <w:t xml:space="preserve"> билетов: </w:t>
+      </w:r>
+      <w:r>
+        <w:rPr>
+          <w:rStyle w:val="SourceText"/>
+          <w:rFonts w:ascii="Open Sans Extrabold" w:hAnsi="Open Sans Extrabold"/>
+          <w:b w:val="false"/>
+          <w:i w:val="false"/>
+          <w:caps w:val="false"/>
+          <w:smallCaps w:val="false"/>
+          <w:color w:val="0000FF"/>
+          <w:shd w:fill="auto" w:val="clear"/>
+        </w:rPr>
+        <w:t xml:space="preserve">482</w:t>
+      </w:r>
+      <w:r>
+        <w:rPr>
+          <w:rStyle w:val="SourceText"/>
+          <w:rFonts w:ascii="Open Sans Extrabold" w:hAnsi="Open Sans Extrabold"/>
+          <w:b w:val="false"/>
+          <w:i w:val="false"/>
+          <w:caps w:val="false"/>
+          <w:smallCaps w:val="false"/>
+          <w:shd w:fill="auto" w:val="clear"/>
+        </w:rPr>
+        <w:t xml:space="preserve"> - на </w:t>
+      </w:r>
+      <w:r>
+        <w:rPr>
+          <w:rStyle w:val="SourceText"/>
+          <w:rFonts w:ascii="Open Sans Extrabold" w:hAnsi="Open Sans Extrabold"/>
+          <w:b/>
+          <w:bCs/>
+          <w:i w:val="false"/>
+          <w:caps w:val="false"/>
+          <w:smallCaps w:val="false"/>
+          <w:shd w:fill="auto" w:val="clear"/>
+        </w:rPr>
+        <w:t xml:space="preserve">сумму</w:t>
+      </w:r>
+      <w:r>
+        <w:rPr>
+          <w:rStyle w:val="SourceText"/>
+          <w:rFonts w:ascii="Open Sans Extrabold" w:hAnsi="Open Sans Extrabold"/>
+          <w:b w:val="false"/>
+          <w:i w:val="false"/>
+          <w:caps w:val="false"/>
+          <w:smallCaps w:val="false"/>
+          <w:shd w:fill="auto" w:val="clear"/>
+        </w:rPr>
+        <w:t xml:space="preserve">: </w:t>
+      </w:r>
+      <w:r>
+        <w:rPr>
+          <w:rStyle w:val="SourceText"/>
+          <w:rFonts w:ascii="Open Sans Extrabold" w:hAnsi="Open Sans Extrabold"/>
+          <w:b w:val="false"/>
+          <w:i w:val="false"/>
+          <w:caps w:val="false"/>
+          <w:smallCaps w:val="false"/>
+          <w:color w:val="0000FF"/>
+          <w:shd w:fill="auto" w:val="clear"/>
+        </w:rPr>
+        <w:t xml:space="preserve">192800 </w:t>
+      </w:r>
+      <w:r>
+        <w:rPr>
+          <w:rStyle w:val="SourceText"/>
+          <w:rFonts w:ascii="DejaVu Sans Mono" w:hAnsi="DejaVu Sans Mono"/>
+          <w:b w:val="false"/>
+          <w:i w:val="false"/>
+          <w:caps w:val="false"/>
+          <w:smallCaps w:val="false"/>
+          <w:color w:val="000000"/>
+          <w:sz w:val="23"/>
+          <w:shd w:fill="auto" w:val="clear"/>
+        </w:rPr>
+        <w:t>₽</w:t>
+      </w:r>
+    </w:p>
+    <w:p>
+      <w:pPr>
+        <w:pStyle w:val="PreformattedText"/>
+        <w:bidi w:val="0"/>
+        <w:spacing w:before="0" w:after="0"/>
+        <w:ind w:left="0" w:right="0" w:hanging="0"/>
+        <w:jc w:val="left"/>
+        <w:rPr/>
+      </w:pPr>
+      <w:r>
+        <w:rPr>
+          <w:rStyle w:val="SourceText"/>
+          <w:rFonts w:ascii="Open Sans Extrabold" w:hAnsi="Open Sans Extrabold"/>
+          <w:b/>
+          <w:bCs/>
+          <w:i w:val="false"/>
+          <w:caps w:val="false"/>
+          <w:smallCaps w:val="false"/>
+          <w:shd w:fill="auto" w:val="clear"/>
+        </w:rPr>
+        <w:t>Количество оставшихся</w:t>
+      </w:r>
+      <w:r>
+        <w:rPr>
+          <w:rStyle w:val="SourceText"/>
+          <w:rFonts w:ascii="Open Sans Extrabold" w:hAnsi="Open Sans Extrabold"/>
+          <w:b w:val="false"/>
+          <w:i w:val="false"/>
+          <w:caps w:val="false"/>
+          <w:smallCaps w:val="false"/>
+          <w:shd w:fill="auto" w:val="clear"/>
+        </w:rPr>
+        <w:t xml:space="preserve"> билетов </w:t>
+      </w:r>
+      <w:r>
+        <w:rPr>
+          <w:rStyle w:val="SourceText"/>
+          <w:rFonts w:ascii="Open Sans Extrabold" w:hAnsi="Open Sans Extrabold"/>
+          <w:b w:val="false"/>
+          <w:i w:val="false"/>
+          <w:caps w:val="false"/>
+          <w:smallCaps w:val="false"/>
+          <w:color w:val="0000FF"/>
+          <w:shd w:fill="auto" w:val="clear"/>
+        </w:rPr>
+        <w:t xml:space="preserve">249</w:t>
+      </w:r>
+      <w:r>
+        <w:rPr>
+          <w:rStyle w:val="SourceText"/>
+          <w:rFonts w:ascii="Open Sans Extrabold" w:hAnsi="Open Sans Extrabold"/>
+          <w:b w:val="false"/>
+          <w:i w:val="false"/>
+          <w:caps w:val="false"/>
+          <w:smallCaps w:val="false"/>
+          <w:shd w:fill="auto" w:val="clear"/>
+        </w:rPr>
+        <w:t xml:space="preserve"> - на </w:t>
+      </w:r>
+      <w:r>
+        <w:rPr>
+          <w:rStyle w:val="SourceText"/>
+          <w:rFonts w:ascii="Open Sans Extrabold" w:hAnsi="Open Sans Extrabold"/>
+          <w:b/>
+          <w:bCs/>
+          <w:i w:val="false"/>
+          <w:caps w:val="false"/>
+          <w:smallCaps w:val="false"/>
+          <w:shd w:fill="auto" w:val="clear"/>
+        </w:rPr>
+        <w:t xml:space="preserve">сумму</w:t>
+      </w:r>
+      <w:r>
+        <w:rPr>
+          <w:rStyle w:val="SourceText"/>
+          <w:rFonts w:ascii="Open Sans Extrabold" w:hAnsi="Open Sans Extrabold"/>
+          <w:b w:val="false"/>
+          <w:i w:val="false"/>
+          <w:caps w:val="false"/>
+          <w:smallCaps w:val="false"/>
+          <w:shd w:fill="auto" w:val="clear"/>
+        </w:rPr>
+        <w:t xml:space="preserve">: </w:t>
+      </w:r>
+      <w:r>
+        <w:rPr>
+          <w:rStyle w:val="SourceText"/>
+          <w:rFonts w:ascii="Open Sans Extrabold" w:hAnsi="Open Sans Extrabold"/>
+          <w:b w:val="false"/>
+          <w:i w:val="false"/>
+          <w:caps w:val="false"/>
+          <w:smallCaps w:val="false"/>
+          <w:color w:val="0000FF"/>
+          <w:shd w:fill="auto" w:val="clear"/>
+        </w:rPr>
+        <w:t xml:space="preserve">99600 </w:t>
+      </w:r>
+      <w:r>
+        <w:rPr>
+          <w:rStyle w:val="SourceText"/>
+          <w:rFonts w:ascii="DejaVu Sans Mono" w:hAnsi="DejaVu Sans Mono"/>
+          <w:b w:val="false"/>
+          <w:i w:val="false"/>
+          <w:caps w:val="false"/>
+          <w:smallCaps w:val="false"/>
+          <w:color w:val="000000"/>
+          <w:sz w:val="23"/>
+          <w:shd w:fill="auto" w:val="clear"/>
+        </w:rPr>
+        <w:t>₽</w:t>
+      </w:r>
+    </w:p>
+    <w:p>
+      <w:pPr>
+        <w:pStyle w:val="PreformattedText"/>
+        <w:bidi w:val="0"/>
+        <w:spacing w:before="0" w:after="0"/>
+        <w:ind w:left="0" w:right="0" w:hanging="0"/>
+        <w:jc w:val="left"/>
+        <w:rPr/>
+      </w:pPr>
+      <w:r>
+        <w:rPr>
+          <w:rStyle w:val="SourceText"/>
+          <w:rFonts w:ascii="Open Sans Extrabold" w:hAnsi="Open Sans Extrabold"/>
+          <w:b/>
+          <w:bCs/>
+          <w:i w:val="false"/>
+          <w:caps w:val="false"/>
+          <w:smallCaps w:val="false"/>
+          <w:shd w:fill="auto" w:val="clear"/>
+        </w:rPr>
+        <w:t>Конечный номер</w:t>
+      </w:r>
+      <w:r>
+        <w:rPr>
+          <w:rStyle w:val="SourceText"/>
+          <w:rFonts w:ascii="Open Sans Extrabold" w:hAnsi="Open Sans Extrabold"/>
+          <w:b w:val="false"/>
+          <w:i w:val="false"/>
+          <w:caps w:val="false"/>
+          <w:smallCaps w:val="false"/>
+          <w:shd w:fill="auto" w:val="clear"/>
+        </w:rPr>
+        <w:t xml:space="preserve"> билета: </w:t>
+      </w:r>
+      <w:r>
+        <w:rPr>
+          <w:rStyle w:val="SourceText"/>
+          <w:rFonts w:ascii="Open Sans Extrabold" w:hAnsi="Open Sans Extrabold"/>
+          <w:b w:val="false"/>
+          <w:i w:val="false"/>
+          <w:caps w:val="false"/>
+          <w:smallCaps w:val="false"/>
+          <w:color w:val="0000FF"/>
+          <w:shd w:fill="auto" w:val="clear"/>
+        </w:rPr>
+        <w:t xml:space="preserve">122752</w:t>
+      </w:r>
+    </w:p>
+    <w:p>
+      <w:pPr>
+        <w:pStyle w:val="PreformattedText"/>
+        <w:bidi w:val="0"/>
+        <w:spacing w:before="0" w:after="0"/>
+        <w:ind w:left="0" w:right="0" w:hanging="0"/>
+        <w:jc w:val="left"/>
+        <w:rPr>
+          <w:rStyle w:val="SourceText"/>
+          <w:rFonts w:ascii="inherit" w:hAnsi="inherit"/>
+          <w:b w:val="false"/>
+          <w:b w:val="false"/>
+          <w:i w:val="false"/>
+          <w:i w:val="false"/>
+          <w:caps w:val="false"/>
+          <w:smallCaps w:val="false"/>
+          <w:shd w:fill="auto" w:val="clear"/>
+        </w:rPr>
+      </w:pPr>
+      <w:r>
+        <w:rPr>
+          <w:rFonts w:ascii="inherit" w:hAnsi="inherit"/>
+          <w:b w:val="false"/>
+          <w:i w:val="false"/>
+          <w:caps w:val="false"/>
+          <w:smallCaps w:val="false"/>
+          <w:shd w:fill="auto" w:val="clear"/>
+        </w:rPr>
+      </w:r>
+    </w:p>
+    <w:p>
+      <w:pPr>
+        <w:pStyle w:val="PreformattedText"/>
+        <w:bidi w:val="0"/>
+        <w:spacing w:before="0" w:after="0"/>
+        <w:jc w:val="left"/>
+        <w:rPr>
+          <w:rFonts w:ascii="Lato" w:hAnsi="Lato"/>
+        </w:rPr>
+      </w:pPr>
+      <w:r>
+        <w:rPr>
+          <w:rStyle w:val="SourceText"/>
+          <w:rFonts w:ascii="inherit" w:hAnsi="inherit"/>
+          <w:b w:val="false"/>
+          <w:i w:val="false"/>
+          <w:caps w:val="false"/>
+          <w:smallCaps w:val="false"/>
+          <w:shd w:fill="auto" w:val="clear"/>
+        </w:rPr>
+        <w:t xml:space="preserve"/>
+      </w:r>
+    </w:p>
+    <w:p>
+      <w:pPr>
+        <w:pStyle w:val="PreformattedText"/>
+        <w:bidi w:val="0"/>
+        <w:spacing w:before="0" w:after="0"/>
+        <w:jc w:val="left"/>
+        <w:rPr>
+          <w:rFonts w:ascii="Open Sans Extrabold" w:hAnsi="Open Sans Extrabold"/>
+        </w:rPr>
+      </w:pPr>
+      <w:r>
+        <w:rPr>
+          <w:rFonts w:ascii="Open Sans Extrabold" w:hAnsi="Open Sans Extrabold"/>
+          <w:b/>
+          <w:bCs/>
+        </w:rPr>
+        <w:t>Номинал</w:t>
+      </w:r>
+      <w:r>
+        <w:rPr>
+          <w:rFonts w:ascii="Open Sans Extrabold" w:hAnsi="Open Sans Extrabold"/>
+        </w:rPr>
+        <w:t xml:space="preserve">: </w:t>
+      </w:r>
+      <w:r>
+        <w:rPr>
+          <w:rFonts w:ascii="Open Sans Extrabold" w:hAnsi="Open Sans Extrabold"/>
+          <w:color w:val="0000CD"/>
+          <w:u w:val="single"/>
+        </w:rPr>
+        <w:t xml:space="preserve">300</w:t>
+      </w:r>
+    </w:p>
+    <w:p>
+      <w:pPr>
+        <w:pStyle w:val="PreformattedText"/>
+        <w:bidi w:val="0"/>
+        <w:spacing w:before="0" w:after="0"/>
+        <w:ind w:left="0" w:right="0" w:hanging="0"/>
+        <w:jc w:val="left"/>
+        <w:rPr/>
+      </w:pPr>
+      <w:r>
+        <w:rPr>
+          <w:rStyle w:val="SourceText"/>
+          <w:rFonts w:ascii="Open Sans Extrabold" w:hAnsi="Open Sans Extrabold"/>
+          <w:b/>
+          <w:bCs/>
+          <w:i w:val="false"/>
+          <w:caps w:val="false"/>
+          <w:smallCaps w:val="false"/>
+          <w:shd w:fill="auto" w:val="clear"/>
+        </w:rPr>
+        <w:t>Количество взятых</w:t>
+      </w:r>
+      <w:r>
+        <w:rPr>
+          <w:rStyle w:val="SourceText"/>
+          <w:rFonts w:ascii="Open Sans Extrabold" w:hAnsi="Open Sans Extrabold"/>
+          <w:b w:val="false"/>
+          <w:i w:val="false"/>
+          <w:caps w:val="false"/>
+          <w:smallCaps w:val="false"/>
+          <w:shd w:fill="auto" w:val="clear"/>
+        </w:rPr>
+        <w:t xml:space="preserve"> билетов: </w:t>
+      </w:r>
+      <w:r>
+        <w:rPr>
+          <w:rStyle w:val="SourceText"/>
+          <w:rFonts w:ascii="Open Sans Extrabold" w:hAnsi="Open Sans Extrabold"/>
+          <w:b w:val="false"/>
+          <w:i w:val="false"/>
+          <w:caps w:val="false"/>
+          <w:smallCaps w:val="false"/>
+          <w:color w:val="0000FF"/>
+          <w:shd w:fill="auto" w:val="clear"/>
+        </w:rPr>
+        <w:t xml:space="preserve">482</w:t>
+      </w:r>
+      <w:r>
+        <w:rPr>
+          <w:rStyle w:val="SourceText"/>
+          <w:rFonts w:ascii="Open Sans Extrabold" w:hAnsi="Open Sans Extrabold"/>
+          <w:b w:val="false"/>
+          <w:i w:val="false"/>
+          <w:caps w:val="false"/>
+          <w:smallCaps w:val="false"/>
+          <w:shd w:fill="auto" w:val="clear"/>
+        </w:rPr>
+        <w:t xml:space="preserve"> - на </w:t>
+      </w:r>
+      <w:r>
+        <w:rPr>
+          <w:rStyle w:val="SourceText"/>
+          <w:rFonts w:ascii="Open Sans Extrabold" w:hAnsi="Open Sans Extrabold"/>
+          <w:b/>
+          <w:bCs/>
+          <w:i w:val="false"/>
+          <w:caps w:val="false"/>
+          <w:smallCaps w:val="false"/>
+          <w:shd w:fill="auto" w:val="clear"/>
+        </w:rPr>
+        <w:t xml:space="preserve">сумму</w:t>
+      </w:r>
+      <w:r>
+        <w:rPr>
+          <w:rStyle w:val="SourceText"/>
+          <w:rFonts w:ascii="Open Sans Extrabold" w:hAnsi="Open Sans Extrabold"/>
+          <w:b w:val="false"/>
+          <w:i w:val="false"/>
+          <w:caps w:val="false"/>
+          <w:smallCaps w:val="false"/>
+          <w:shd w:fill="auto" w:val="clear"/>
+        </w:rPr>
+        <w:t xml:space="preserve">: </w:t>
+      </w:r>
+      <w:r>
+        <w:rPr>
+          <w:rStyle w:val="SourceText"/>
+          <w:rFonts w:ascii="Open Sans Extrabold" w:hAnsi="Open Sans Extrabold"/>
+          <w:b w:val="false"/>
+          <w:i w:val="false"/>
+          <w:caps w:val="false"/>
+          <w:smallCaps w:val="false"/>
+          <w:color w:val="0000FF"/>
+          <w:shd w:fill="auto" w:val="clear"/>
+        </w:rPr>
+        <w:t xml:space="preserve">144600 </w:t>
+      </w:r>
+      <w:r>
+        <w:rPr>
+          <w:rStyle w:val="SourceText"/>
+          <w:rFonts w:ascii="DejaVu Sans Mono" w:hAnsi="DejaVu Sans Mono"/>
+          <w:b w:val="false"/>
+          <w:i w:val="false"/>
+          <w:caps w:val="false"/>
+          <w:smallCaps w:val="false"/>
+          <w:color w:val="000000"/>
+          <w:sz w:val="23"/>
+          <w:shd w:fill="auto" w:val="clear"/>
+        </w:rPr>
+        <w:t>₽</w:t>
+      </w:r>
+    </w:p>
+    <w:p>
+      <w:pPr>
+        <w:pStyle w:val="PreformattedText"/>
+        <w:bidi w:val="0"/>
+        <w:spacing w:before="0" w:after="0"/>
+        <w:ind w:left="0" w:right="0" w:hanging="0"/>
+        <w:jc w:val="left"/>
+        <w:rPr/>
+      </w:pPr>
+      <w:r>
+        <w:rPr>
+          <w:rStyle w:val="SourceText"/>
+          <w:rFonts w:ascii="Open Sans Extrabold" w:hAnsi="Open Sans Extrabold"/>
+          <w:b/>
+          <w:bCs/>
+          <w:i w:val="false"/>
+          <w:caps w:val="false"/>
+          <w:smallCaps w:val="false"/>
+          <w:shd w:fill="auto" w:val="clear"/>
+        </w:rPr>
+        <w:t>Количество оставшихся</w:t>
+      </w:r>
+      <w:r>
+        <w:rPr>
+          <w:rStyle w:val="SourceText"/>
+          <w:rFonts w:ascii="Open Sans Extrabold" w:hAnsi="Open Sans Extrabold"/>
+          <w:b w:val="false"/>
+          <w:i w:val="false"/>
+          <w:caps w:val="false"/>
+          <w:smallCaps w:val="false"/>
+          <w:shd w:fill="auto" w:val="clear"/>
+        </w:rPr>
+        <w:t xml:space="preserve"> билетов </w:t>
+      </w:r>
+      <w:r>
+        <w:rPr>
+          <w:rStyle w:val="SourceText"/>
+          <w:rFonts w:ascii="Open Sans Extrabold" w:hAnsi="Open Sans Extrabold"/>
+          <w:b w:val="false"/>
+          <w:i w:val="false"/>
+          <w:caps w:val="false"/>
+          <w:smallCaps w:val="false"/>
+          <w:color w:val="0000FF"/>
+          <w:shd w:fill="auto" w:val="clear"/>
+        </w:rPr>
+        <w:t xml:space="preserve">18</w:t>
+      </w:r>
+      <w:r>
+        <w:rPr>
+          <w:rStyle w:val="SourceText"/>
+          <w:rFonts w:ascii="Open Sans Extrabold" w:hAnsi="Open Sans Extrabold"/>
+          <w:b w:val="false"/>
+          <w:i w:val="false"/>
+          <w:caps w:val="false"/>
+          <w:smallCaps w:val="false"/>
+          <w:shd w:fill="auto" w:val="clear"/>
+        </w:rPr>
+        <w:t xml:space="preserve"> - на </w:t>
+      </w:r>
+      <w:r>
+        <w:rPr>
+          <w:rStyle w:val="SourceText"/>
+          <w:rFonts w:ascii="Open Sans Extrabold" w:hAnsi="Open Sans Extrabold"/>
+          <w:b/>
+          <w:bCs/>
+          <w:i w:val="false"/>
+          <w:caps w:val="false"/>
+          <w:smallCaps w:val="false"/>
+          <w:shd w:fill="auto" w:val="clear"/>
+        </w:rPr>
+        <w:t xml:space="preserve">сумму</w:t>
+      </w:r>
+      <w:r>
+        <w:rPr>
+          <w:rStyle w:val="SourceText"/>
+          <w:rFonts w:ascii="Open Sans Extrabold" w:hAnsi="Open Sans Extrabold"/>
+          <w:b w:val="false"/>
+          <w:i w:val="false"/>
+          <w:caps w:val="false"/>
+          <w:smallCaps w:val="false"/>
+          <w:shd w:fill="auto" w:val="clear"/>
+        </w:rPr>
+        <w:t xml:space="preserve">: </w:t>
+      </w:r>
+      <w:r>
+        <w:rPr>
+          <w:rStyle w:val="SourceText"/>
+          <w:rFonts w:ascii="Open Sans Extrabold" w:hAnsi="Open Sans Extrabold"/>
+          <w:b w:val="false"/>
+          <w:i w:val="false"/>
+          <w:caps w:val="false"/>
+          <w:smallCaps w:val="false"/>
+          <w:color w:val="0000FF"/>
+          <w:shd w:fill="auto" w:val="clear"/>
+        </w:rPr>
+        <w:t xml:space="preserve">5400 </w:t>
+      </w:r>
+      <w:r>
+        <w:rPr>
+          <w:rStyle w:val="SourceText"/>
+          <w:rFonts w:ascii="DejaVu Sans Mono" w:hAnsi="DejaVu Sans Mono"/>
+          <w:b w:val="false"/>
+          <w:i w:val="false"/>
+          <w:caps w:val="false"/>
+          <w:smallCaps w:val="false"/>
+          <w:color w:val="000000"/>
+          <w:sz w:val="23"/>
+          <w:shd w:fill="auto" w:val="clear"/>
+        </w:rPr>
+        <w:t>₽</w:t>
+      </w:r>
+    </w:p>
+    <w:p>
+      <w:pPr>
+        <w:pStyle w:val="PreformattedText"/>
+        <w:bidi w:val="0"/>
+        <w:spacing w:before="0" w:after="0"/>
+        <w:ind w:left="0" w:right="0" w:hanging="0"/>
+        <w:jc w:val="left"/>
+        <w:rPr/>
+      </w:pPr>
+      <w:r>
+        <w:rPr>
+          <w:rStyle w:val="SourceText"/>
+          <w:rFonts w:ascii="Open Sans Extrabold" w:hAnsi="Open Sans Extrabold"/>
+          <w:b/>
+          <w:bCs/>
+          <w:i w:val="false"/>
+          <w:caps w:val="false"/>
+          <w:smallCaps w:val="false"/>
+          <w:shd w:fill="auto" w:val="clear"/>
+        </w:rPr>
+        <w:t>Конечный номер</w:t>
+      </w:r>
+      <w:r>
+        <w:rPr>
+          <w:rStyle w:val="SourceText"/>
+          <w:rFonts w:ascii="Open Sans Extrabold" w:hAnsi="Open Sans Extrabold"/>
+          <w:b w:val="false"/>
+          <w:i w:val="false"/>
+          <w:caps w:val="false"/>
+          <w:smallCaps w:val="false"/>
+          <w:shd w:fill="auto" w:val="clear"/>
+        </w:rPr>
+        <w:t xml:space="preserve"> билета: </w:t>
+      </w:r>
+      <w:r>
+        <w:rPr>
+          <w:rStyle w:val="SourceText"/>
+          <w:rFonts w:ascii="Open Sans Extrabold" w:hAnsi="Open Sans Extrabold"/>
+          <w:b w:val="false"/>
+          <w:i w:val="false"/>
+          <w:caps w:val="false"/>
+          <w:smallCaps w:val="false"/>
+          <w:color w:val="0000FF"/>
+          <w:shd w:fill="auto" w:val="clear"/>
+        </w:rPr>
+        <w:t xml:space="preserve">146483</w:t>
+      </w:r>
+    </w:p>
+    <w:p>
+      <w:pPr>
+        <w:pStyle w:val="PreformattedText"/>
+        <w:bidi w:val="0"/>
+        <w:spacing w:before="0" w:after="0"/>
+        <w:ind w:left="0" w:right="0" w:hanging="0"/>
+        <w:jc w:val="left"/>
+        <w:rPr>
+          <w:rStyle w:val="SourceText"/>
+          <w:rFonts w:ascii="inherit" w:hAnsi="inherit"/>
+          <w:b w:val="false"/>
+          <w:b w:val="false"/>
+          <w:i w:val="false"/>
+          <w:i w:val="false"/>
+          <w:caps w:val="false"/>
+          <w:smallCaps w:val="false"/>
+          <w:shd w:fill="auto" w:val="clear"/>
+        </w:rPr>
+      </w:pPr>
+      <w:r>
+        <w:rPr>
+          <w:rFonts w:ascii="inherit" w:hAnsi="inherit"/>
+          <w:b w:val="false"/>
+          <w:i w:val="false"/>
+          <w:caps w:val="false"/>
+          <w:smallCaps w:val="false"/>
+          <w:shd w:fill="auto" w:val="clear"/>
+        </w:rPr>
+      </w:r>
+    </w:p>
+    <w:p>
+      <w:pPr>
+        <w:pStyle w:val="PreformattedText"/>
+        <w:bidi w:val="0"/>
+        <w:spacing w:before="0" w:after="0"/>
+        <w:jc w:val="left"/>
+        <w:rPr>
+          <w:rFonts w:ascii="Lato" w:hAnsi="Lato"/>
+        </w:rPr>
+      </w:pPr>
+      <w:r>
+        <w:rPr>
+          <w:rStyle w:val="SourceText"/>
+          <w:rFonts w:ascii="inherit" w:hAnsi="inherit"/>
+          <w:b w:val="false"/>
+          <w:i w:val="false"/>
+          <w:caps w:val="false"/>
+          <w:smallCaps w:val="false"/>
+          <w:shd w:fill="auto" w:val="clear"/>
+        </w:rPr>
+        <w:t xml:space="preserve"/>
+      </w:r>
+    </w:p>
+    <w:p>
+      <w:pPr>
+        <w:pStyle w:val="PreformattedText"/>
+        <w:bidi w:val="0"/>
+        <w:spacing w:before="0" w:after="0"/>
+        <w:jc w:val="left"/>
+        <w:rPr>
+          <w:rFonts w:ascii="Open Sans Extrabold" w:hAnsi="Open Sans Extrabold"/>
+        </w:rPr>
+      </w:pPr>
+      <w:r>
+        <w:rPr>
+          <w:rFonts w:ascii="Open Sans Extrabold" w:hAnsi="Open Sans Extrabold"/>
+          <w:b/>
+          <w:bCs/>
+        </w:rPr>
+        <w:t>Номинал</w:t>
+      </w:r>
+      <w:r>
+        <w:rPr>
+          <w:rFonts w:ascii="Open Sans Extrabold" w:hAnsi="Open Sans Extrabold"/>
+        </w:rPr>
+        <w:t xml:space="preserve">: </w:t>
+      </w:r>
+      <w:r>
+        <w:rPr>
+          <w:rFonts w:ascii="Open Sans Extrabold" w:hAnsi="Open Sans Extrabold"/>
+          <w:color w:val="0000CD"/>
+          <w:u w:val="single"/>
+        </w:rPr>
+        <w:t xml:space="preserve">50</w:t>
+      </w:r>
+    </w:p>
+    <w:p>
+      <w:pPr>
+        <w:pStyle w:val="PreformattedText"/>
+        <w:bidi w:val="0"/>
+        <w:spacing w:before="0" w:after="0"/>
+        <w:ind w:left="0" w:right="0" w:hanging="0"/>
+        <w:jc w:val="left"/>
+        <w:rPr/>
+      </w:pPr>
+      <w:r>
+        <w:rPr>
+          <w:rStyle w:val="SourceText"/>
+          <w:rFonts w:ascii="Open Sans Extrabold" w:hAnsi="Open Sans Extrabold"/>
+          <w:b/>
+          <w:bCs/>
+          <w:i w:val="false"/>
+          <w:caps w:val="false"/>
+          <w:smallCaps w:val="false"/>
+          <w:shd w:fill="auto" w:val="clear"/>
+        </w:rPr>
+        <w:t>Количество взятых</w:t>
+      </w:r>
+      <w:r>
+        <w:rPr>
+          <w:rStyle w:val="SourceText"/>
+          <w:rFonts w:ascii="Open Sans Extrabold" w:hAnsi="Open Sans Extrabold"/>
+          <w:b w:val="false"/>
+          <w:i w:val="false"/>
+          <w:caps w:val="false"/>
+          <w:smallCaps w:val="false"/>
+          <w:shd w:fill="auto" w:val="clear"/>
+        </w:rPr>
+        <w:t xml:space="preserve"> билетов: </w:t>
+      </w:r>
+      <w:r>
+        <w:rPr>
+          <w:rStyle w:val="SourceText"/>
+          <w:rFonts w:ascii="Open Sans Extrabold" w:hAnsi="Open Sans Extrabold"/>
+          <w:b w:val="false"/>
+          <w:i w:val="false"/>
+          <w:caps w:val="false"/>
+          <w:smallCaps w:val="false"/>
+          <w:color w:val="0000FF"/>
+          <w:shd w:fill="auto" w:val="clear"/>
+        </w:rPr>
+        <w:t xml:space="preserve">9</w:t>
+      </w:r>
+      <w:r>
+        <w:rPr>
+          <w:rStyle w:val="SourceText"/>
+          <w:rFonts w:ascii="Open Sans Extrabold" w:hAnsi="Open Sans Extrabold"/>
+          <w:b w:val="false"/>
+          <w:i w:val="false"/>
+          <w:caps w:val="false"/>
+          <w:smallCaps w:val="false"/>
+          <w:shd w:fill="auto" w:val="clear"/>
+        </w:rPr>
+        <w:t xml:space="preserve"> - на </w:t>
+      </w:r>
+      <w:r>
+        <w:rPr>
+          <w:rStyle w:val="SourceText"/>
+          <w:rFonts w:ascii="Open Sans Extrabold" w:hAnsi="Open Sans Extrabold"/>
+          <w:b/>
+          <w:bCs/>
+          <w:i w:val="false"/>
+          <w:caps w:val="false"/>
+          <w:smallCaps w:val="false"/>
+          <w:shd w:fill="auto" w:val="clear"/>
+        </w:rPr>
+        <w:t xml:space="preserve">сумму</w:t>
+      </w:r>
+      <w:r>
+        <w:rPr>
+          <w:rStyle w:val="SourceText"/>
+          <w:rFonts w:ascii="Open Sans Extrabold" w:hAnsi="Open Sans Extrabold"/>
+          <w:b w:val="false"/>
+          <w:i w:val="false"/>
+          <w:caps w:val="false"/>
+          <w:smallCaps w:val="false"/>
+          <w:shd w:fill="auto" w:val="clear"/>
+        </w:rPr>
+        <w:t xml:space="preserve">: </w:t>
+      </w:r>
+      <w:r>
+        <w:rPr>
+          <w:rStyle w:val="SourceText"/>
+          <w:rFonts w:ascii="Open Sans Extrabold" w:hAnsi="Open Sans Extrabold"/>
+          <w:b w:val="false"/>
+          <w:i w:val="false"/>
+          <w:caps w:val="false"/>
+          <w:smallCaps w:val="false"/>
+          <w:color w:val="0000FF"/>
+          <w:shd w:fill="auto" w:val="clear"/>
+        </w:rPr>
+        <w:t xml:space="preserve">450 </w:t>
+      </w:r>
+      <w:r>
+        <w:rPr>
+          <w:rStyle w:val="SourceText"/>
+          <w:rFonts w:ascii="DejaVu Sans Mono" w:hAnsi="DejaVu Sans Mono"/>
+          <w:b w:val="false"/>
+          <w:i w:val="false"/>
+          <w:caps w:val="false"/>
+          <w:smallCaps w:val="false"/>
+          <w:color w:val="000000"/>
+          <w:sz w:val="23"/>
+          <w:shd w:fill="auto" w:val="clear"/>
+        </w:rPr>
+        <w:t>₽</w:t>
+      </w:r>
+    </w:p>
+    <w:p>
+      <w:pPr>
+        <w:pStyle w:val="PreformattedText"/>
+        <w:bidi w:val="0"/>
+        <w:spacing w:before="0" w:after="0"/>
+        <w:ind w:left="0" w:right="0" w:hanging="0"/>
+        <w:jc w:val="left"/>
+        <w:rPr/>
+      </w:pPr>
+      <w:r>
+        <w:rPr>
+          <w:rStyle w:val="SourceText"/>
+          <w:rFonts w:ascii="Open Sans Extrabold" w:hAnsi="Open Sans Extrabold"/>
+          <w:b/>
+          <w:bCs/>
+          <w:i w:val="false"/>
+          <w:caps w:val="false"/>
+          <w:smallCaps w:val="false"/>
+          <w:shd w:fill="auto" w:val="clear"/>
+        </w:rPr>
+        <w:t>Количество оставшихся</w:t>
+      </w:r>
+      <w:r>
+        <w:rPr>
+          <w:rStyle w:val="SourceText"/>
+          <w:rFonts w:ascii="Open Sans Extrabold" w:hAnsi="Open Sans Extrabold"/>
+          <w:b w:val="false"/>
+          <w:i w:val="false"/>
+          <w:caps w:val="false"/>
+          <w:smallCaps w:val="false"/>
+          <w:shd w:fill="auto" w:val="clear"/>
+        </w:rPr>
+        <w:t xml:space="preserve"> билетов </w:t>
+      </w:r>
+      <w:r>
+        <w:rPr>
+          <w:rStyle w:val="SourceText"/>
+          <w:rFonts w:ascii="Open Sans Extrabold" w:hAnsi="Open Sans Extrabold"/>
+          <w:b w:val="false"/>
+          <w:i w:val="false"/>
+          <w:caps w:val="false"/>
+          <w:smallCaps w:val="false"/>
+          <w:color w:val="0000FF"/>
+          <w:shd w:fill="auto" w:val="clear"/>
+        </w:rPr>
+        <w:t xml:space="preserve">1</w:t>
+      </w:r>
+      <w:r>
+        <w:rPr>
+          <w:rStyle w:val="SourceText"/>
+          <w:rFonts w:ascii="Open Sans Extrabold" w:hAnsi="Open Sans Extrabold"/>
+          <w:b w:val="false"/>
+          <w:i w:val="false"/>
+          <w:caps w:val="false"/>
+          <w:smallCaps w:val="false"/>
+          <w:shd w:fill="auto" w:val="clear"/>
+        </w:rPr>
+        <w:t xml:space="preserve"> - на </w:t>
+      </w:r>
+      <w:r>
+        <w:rPr>
+          <w:rStyle w:val="SourceText"/>
+          <w:rFonts w:ascii="Open Sans Extrabold" w:hAnsi="Open Sans Extrabold"/>
+          <w:b/>
+          <w:bCs/>
+          <w:i w:val="false"/>
+          <w:caps w:val="false"/>
+          <w:smallCaps w:val="false"/>
+          <w:shd w:fill="auto" w:val="clear"/>
+        </w:rPr>
+        <w:t xml:space="preserve">сумму</w:t>
+      </w:r>
+      <w:r>
+        <w:rPr>
+          <w:rStyle w:val="SourceText"/>
+          <w:rFonts w:ascii="Open Sans Extrabold" w:hAnsi="Open Sans Extrabold"/>
+          <w:b w:val="false"/>
+          <w:i w:val="false"/>
+          <w:caps w:val="false"/>
+          <w:smallCaps w:val="false"/>
+          <w:shd w:fill="auto" w:val="clear"/>
+        </w:rPr>
+        <w:t xml:space="preserve">: </w:t>
+      </w:r>
+      <w:r>
+        <w:rPr>
+          <w:rStyle w:val="SourceText"/>
+          <w:rFonts w:ascii="Open Sans Extrabold" w:hAnsi="Open Sans Extrabold"/>
+          <w:b w:val="false"/>
+          <w:i w:val="false"/>
+          <w:caps w:val="false"/>
+          <w:smallCaps w:val="false"/>
+          <w:color w:val="0000FF"/>
+          <w:shd w:fill="auto" w:val="clear"/>
+        </w:rPr>
+        <w:t xml:space="preserve">50 </w:t>
+      </w:r>
+      <w:r>
+        <w:rPr>
+          <w:rStyle w:val="SourceText"/>
+          <w:rFonts w:ascii="DejaVu Sans Mono" w:hAnsi="DejaVu Sans Mono"/>
+          <w:b w:val="false"/>
+          <w:i w:val="false"/>
+          <w:caps w:val="false"/>
+          <w:smallCaps w:val="false"/>
+          <w:color w:val="000000"/>
+          <w:sz w:val="23"/>
+          <w:shd w:fill="auto" w:val="clear"/>
+        </w:rPr>
+        <w:t>₽</w:t>
+      </w:r>
+    </w:p>
+    <w:p>
+      <w:pPr>
+        <w:pStyle w:val="PreformattedText"/>
+        <w:bidi w:val="0"/>
+        <w:spacing w:before="0" w:after="0"/>
+        <w:ind w:left="0" w:right="0" w:hanging="0"/>
+        <w:jc w:val="left"/>
+        <w:rPr/>
+      </w:pPr>
+      <w:r>
+        <w:rPr>
+          <w:rStyle w:val="SourceText"/>
+          <w:rFonts w:ascii="Open Sans Extrabold" w:hAnsi="Open Sans Extrabold"/>
+          <w:b/>
+          <w:bCs/>
+          <w:i w:val="false"/>
+          <w:caps w:val="false"/>
+          <w:smallCaps w:val="false"/>
+          <w:shd w:fill="auto" w:val="clear"/>
+        </w:rPr>
+        <w:t>Конечный номер</w:t>
+      </w:r>
+      <w:r>
+        <w:rPr>
+          <w:rStyle w:val="SourceText"/>
+          <w:rFonts w:ascii="Open Sans Extrabold" w:hAnsi="Open Sans Extrabold"/>
+          <w:b w:val="false"/>
+          <w:i w:val="false"/>
+          <w:caps w:val="false"/>
+          <w:smallCaps w:val="false"/>
+          <w:shd w:fill="auto" w:val="clear"/>
+        </w:rPr>
+        <w:t xml:space="preserve"> билета: </w:t>
+      </w:r>
+      <w:r>
+        <w:rPr>
+          <w:rStyle w:val="SourceText"/>
+          <w:rFonts w:ascii="Open Sans Extrabold" w:hAnsi="Open Sans Extrabold"/>
+          <w:b w:val="false"/>
+          <w:i w:val="false"/>
+          <w:caps w:val="false"/>
+          <w:smallCaps w:val="false"/>
+          <w:color w:val="0000FF"/>
+          <w:shd w:fill="auto" w:val="clear"/>
+        </w:rPr>
+        <w:t xml:space="preserve">24465</w:t>
       </w:r>
     </w:p>
     <w:p>

</xml_diff>